<commit_message>
Magnetic Design Report Update
</commit_message>
<xml_diff>
--- a/Reports/Magnetic_Design.docx
+++ b/Reports/Magnetic_Design.docx
@@ -4,6 +4,11 @@
   <w:body>
     <w:p>
       <w:pPr>
+        <w:pStyle w:val="ListParagraph"/>
+        <w:numPr>
+          <w:ilvl w:val="0"/>
+          <w:numId w:val="2"/>
+        </w:numPr>
         <w:rPr>
           <w:b/>
           <w:bCs/>
@@ -19,19 +24,918 @@
     </w:p>
     <w:p>
       <w:pPr>
-        <w:rPr>
-          <w:b/>
-          <w:bCs/>
-        </w:rPr>
-      </w:pPr>
+        <w:pStyle w:val="ListParagraph"/>
+        <w:numPr>
+          <w:ilvl w:val="1"/>
+          <w:numId w:val="2"/>
+        </w:numPr>
+      </w:pPr>
+      <w:r>
+        <w:t xml:space="preserve"> Power Calculations</w:t>
+      </w:r>
     </w:p>
+    <w:p>
+      <w:pPr>
+        <w:jc w:val="both"/>
+      </w:pPr>
+      <w:r>
+        <w:t>The design of the transformer is one of the most critical parts of flyback topology.</w:t>
+      </w:r>
+      <w:r>
+        <w:t xml:space="preserve"> The maximum duty cycle for this design is 0.5 and the flyback operates at CCM. To design transformer and choose core, the </w:t>
+      </w:r>
+      <w:r>
+        <w:t>worst-case</w:t>
+      </w:r>
+      <w:r>
+        <w:t xml:space="preserve"> Lm can be calculated from the Equation M1 firstly [M1].</w:t>
+      </w:r>
+    </w:p>
+    <w:p/>
+    <w:p>
+      <w:pPr>
+        <w:jc w:val="right"/>
+        <w:rPr>
+          <w:rFonts w:eastAsiaTheme="minorEastAsia"/>
+        </w:rPr>
+      </w:pPr>
+      <m:oMath>
+        <m:sSub>
+          <m:sSubPr>
+            <m:ctrlPr>
+              <w:rPr>
+                <w:rFonts w:ascii="Cambria Math" w:hAnsi="Cambria Math"/>
+                <w:i/>
+              </w:rPr>
+            </m:ctrlPr>
+          </m:sSubPr>
+          <m:e>
+            <m:r>
+              <w:rPr>
+                <w:rFonts w:ascii="Cambria Math" w:hAnsi="Cambria Math"/>
+              </w:rPr>
+              <m:t>L</m:t>
+            </m:r>
+          </m:e>
+          <m:sub>
+            <m:r>
+              <w:rPr>
+                <w:rFonts w:ascii="Cambria Math" w:hAnsi="Cambria Math"/>
+              </w:rPr>
+              <m:t>m</m:t>
+            </m:r>
+          </m:sub>
+        </m:sSub>
+        <m:r>
+          <w:rPr>
+            <w:rFonts w:ascii="Cambria Math" w:hAnsi="Cambria Math"/>
+          </w:rPr>
+          <m:t>=</m:t>
+        </m:r>
+        <m:f>
+          <m:fPr>
+            <m:ctrlPr>
+              <w:rPr>
+                <w:rFonts w:ascii="Cambria Math" w:hAnsi="Cambria Math"/>
+                <w:i/>
+              </w:rPr>
+            </m:ctrlPr>
+          </m:fPr>
+          <m:num>
+            <m:r>
+              <w:rPr>
+                <w:rFonts w:ascii="Cambria Math" w:hAnsi="Cambria Math"/>
+              </w:rPr>
+              <m:t>(</m:t>
+            </m:r>
+            <m:sSub>
+              <m:sSubPr>
+                <m:ctrlPr>
+                  <w:rPr>
+                    <w:rFonts w:ascii="Cambria Math" w:hAnsi="Cambria Math"/>
+                    <w:i/>
+                  </w:rPr>
+                </m:ctrlPr>
+              </m:sSubPr>
+              <m:e>
+                <m:r>
+                  <w:rPr>
+                    <w:rFonts w:ascii="Cambria Math" w:hAnsi="Cambria Math"/>
+                  </w:rPr>
+                  <m:t>V</m:t>
+                </m:r>
+              </m:e>
+              <m:sub>
+                <m:r>
+                  <w:rPr>
+                    <w:rFonts w:ascii="Cambria Math" w:hAnsi="Cambria Math"/>
+                  </w:rPr>
+                  <m:t>min</m:t>
+                </m:r>
+              </m:sub>
+            </m:sSub>
+            <m:sSub>
+              <m:sSubPr>
+                <m:ctrlPr>
+                  <w:rPr>
+                    <w:rFonts w:ascii="Cambria Math" w:hAnsi="Cambria Math"/>
+                    <w:i/>
+                  </w:rPr>
+                </m:ctrlPr>
+              </m:sSubPr>
+              <m:e>
+                <m:r>
+                  <w:rPr>
+                    <w:rFonts w:ascii="Cambria Math" w:hAnsi="Cambria Math"/>
+                  </w:rPr>
+                  <m:t>D</m:t>
+                </m:r>
+              </m:e>
+              <m:sub>
+                <m:r>
+                  <m:rPr>
+                    <m:sty m:val="p"/>
+                  </m:rPr>
+                  <w:rPr>
+                    <w:rFonts w:ascii="Cambria Math" w:hAnsi="Cambria Math"/>
+                  </w:rPr>
+                  <m:t>max</m:t>
+                </m:r>
+              </m:sub>
+            </m:sSub>
+            <m:r>
+              <w:rPr>
+                <w:rFonts w:ascii="Cambria Math" w:hAnsi="Cambria Math"/>
+              </w:rPr>
+              <m:t>)</m:t>
+            </m:r>
+          </m:num>
+          <m:den>
+            <m:r>
+              <w:rPr>
+                <w:rFonts w:ascii="Cambria Math" w:hAnsi="Cambria Math"/>
+              </w:rPr>
+              <m:t>2</m:t>
+            </m:r>
+            <m:sSub>
+              <m:sSubPr>
+                <m:ctrlPr>
+                  <w:rPr>
+                    <w:rFonts w:ascii="Cambria Math" w:hAnsi="Cambria Math"/>
+                    <w:i/>
+                  </w:rPr>
+                </m:ctrlPr>
+              </m:sSubPr>
+              <m:e>
+                <m:r>
+                  <w:rPr>
+                    <w:rFonts w:ascii="Cambria Math" w:hAnsi="Cambria Math"/>
+                  </w:rPr>
+                  <m:t>P</m:t>
+                </m:r>
+              </m:e>
+              <m:sub>
+                <m:r>
+                  <w:rPr>
+                    <w:rFonts w:ascii="Cambria Math" w:hAnsi="Cambria Math"/>
+                  </w:rPr>
+                  <m:t>in</m:t>
+                </m:r>
+              </m:sub>
+            </m:sSub>
+            <m:sSub>
+              <m:sSubPr>
+                <m:ctrlPr>
+                  <w:rPr>
+                    <w:rFonts w:ascii="Cambria Math" w:hAnsi="Cambria Math"/>
+                    <w:i/>
+                  </w:rPr>
+                </m:ctrlPr>
+              </m:sSubPr>
+              <m:e>
+                <m:r>
+                  <w:rPr>
+                    <w:rFonts w:ascii="Cambria Math" w:hAnsi="Cambria Math"/>
+                  </w:rPr>
+                  <m:t>f</m:t>
+                </m:r>
+              </m:e>
+              <m:sub>
+                <m:r>
+                  <w:rPr>
+                    <w:rFonts w:ascii="Cambria Math" w:hAnsi="Cambria Math"/>
+                  </w:rPr>
+                  <m:t>s</m:t>
+                </m:r>
+              </m:sub>
+            </m:sSub>
+            <m:sSub>
+              <m:sSubPr>
+                <m:ctrlPr>
+                  <w:rPr>
+                    <w:rFonts w:ascii="Cambria Math" w:hAnsi="Cambria Math"/>
+                    <w:i/>
+                  </w:rPr>
+                </m:ctrlPr>
+              </m:sSubPr>
+              <m:e>
+                <m:r>
+                  <w:rPr>
+                    <w:rFonts w:ascii="Cambria Math" w:hAnsi="Cambria Math"/>
+                  </w:rPr>
+                  <m:t>K</m:t>
+                </m:r>
+              </m:e>
+              <m:sub>
+                <m:r>
+                  <w:rPr>
+                    <w:rFonts w:ascii="Cambria Math" w:hAnsi="Cambria Math"/>
+                  </w:rPr>
+                  <m:t>RF</m:t>
+                </m:r>
+              </m:sub>
+            </m:sSub>
+            <m:r>
+              <w:rPr>
+                <w:rFonts w:ascii="Cambria Math" w:hAnsi="Cambria Math"/>
+              </w:rPr>
+              <m:t xml:space="preserve"> </m:t>
+            </m:r>
+          </m:den>
+        </m:f>
+      </m:oMath>
+      <w:r>
+        <w:rPr>
+          <w:rFonts w:eastAsiaTheme="minorEastAsia"/>
+        </w:rPr>
+        <w:tab/>
+      </w:r>
+      <w:r>
+        <w:rPr>
+          <w:rFonts w:eastAsiaTheme="minorEastAsia"/>
+        </w:rPr>
+        <w:tab/>
+      </w:r>
+      <w:r>
+        <w:rPr>
+          <w:rFonts w:eastAsiaTheme="minorEastAsia"/>
+        </w:rPr>
+        <w:tab/>
+      </w:r>
+      <w:r>
+        <w:rPr>
+          <w:rFonts w:eastAsiaTheme="minorEastAsia"/>
+        </w:rPr>
+        <w:tab/>
+      </w:r>
+      <w:r>
+        <w:rPr>
+          <w:rFonts w:eastAsiaTheme="minorEastAsia"/>
+        </w:rPr>
+        <w:tab/>
+        <w:t>(M1)</w:t>
+      </w:r>
+    </w:p>
+    <w:p>
+      <w:pPr>
+        <w:rPr>
+          <w:rFonts w:eastAsiaTheme="minorEastAsia"/>
+        </w:rPr>
+      </w:pPr>
+      <w:r>
+        <w:rPr>
+          <w:rFonts w:eastAsiaTheme="minorEastAsia"/>
+        </w:rPr>
+        <w:t>In the equation, Vmin is given as 12V and Dmax is specified before as 0.5. The desired efficiency is 85%. Therefore, from output power requirements, input power can be found as around 56.5W.  The Lm can be found as 13.3uH from equation M1. In the next step to find turns ratio, peak and rms current value of primary side must be found. The peak current and rms can be found from the equation M2 and M3 respectively.</w:t>
+      </w:r>
+    </w:p>
+    <w:p>
+      <w:pPr>
+        <w:pStyle w:val="ListParagraph"/>
+        <w:jc w:val="right"/>
+        <w:rPr>
+          <w:rFonts w:eastAsiaTheme="minorEastAsia"/>
+        </w:rPr>
+      </w:pPr>
+      <m:oMath>
+        <m:sSub>
+          <m:sSubPr>
+            <m:ctrlPr>
+              <w:rPr>
+                <w:rFonts w:ascii="Cambria Math" w:hAnsi="Cambria Math"/>
+                <w:i/>
+              </w:rPr>
+            </m:ctrlPr>
+          </m:sSubPr>
+          <m:e>
+            <m:r>
+              <w:rPr>
+                <w:rFonts w:ascii="Cambria Math" w:hAnsi="Cambria Math"/>
+              </w:rPr>
+              <m:t>I</m:t>
+            </m:r>
+          </m:e>
+          <m:sub>
+            <m:r>
+              <w:rPr>
+                <w:rFonts w:ascii="Cambria Math" w:hAnsi="Cambria Math"/>
+              </w:rPr>
+              <m:t>p</m:t>
+            </m:r>
+          </m:sub>
+        </m:sSub>
+        <m:r>
+          <m:rPr>
+            <m:aln/>
+          </m:rPr>
+          <w:rPr>
+            <w:rFonts w:ascii="Cambria Math" w:hAnsi="Cambria Math"/>
+          </w:rPr>
+          <m:t>=</m:t>
+        </m:r>
+        <m:f>
+          <m:fPr>
+            <m:ctrlPr>
+              <w:rPr>
+                <w:rFonts w:ascii="Cambria Math" w:hAnsi="Cambria Math"/>
+                <w:i/>
+              </w:rPr>
+            </m:ctrlPr>
+          </m:fPr>
+          <m:num>
+            <m:r>
+              <w:rPr>
+                <w:rFonts w:ascii="Cambria Math" w:hAnsi="Cambria Math"/>
+              </w:rPr>
+              <m:t>2</m:t>
+            </m:r>
+            <m:sSub>
+              <m:sSubPr>
+                <m:ctrlPr>
+                  <w:rPr>
+                    <w:rFonts w:ascii="Cambria Math" w:hAnsi="Cambria Math"/>
+                    <w:i/>
+                  </w:rPr>
+                </m:ctrlPr>
+              </m:sSubPr>
+              <m:e>
+                <m:r>
+                  <w:rPr>
+                    <w:rFonts w:ascii="Cambria Math" w:hAnsi="Cambria Math"/>
+                  </w:rPr>
+                  <m:t>P</m:t>
+                </m:r>
+              </m:e>
+              <m:sub>
+                <m:r>
+                  <w:rPr>
+                    <w:rFonts w:ascii="Cambria Math" w:hAnsi="Cambria Math"/>
+                  </w:rPr>
+                  <m:t>i</m:t>
+                </m:r>
+                <m:sSub>
+                  <m:sSubPr>
+                    <m:ctrlPr>
+                      <w:rPr>
+                        <w:rFonts w:ascii="Cambria Math" w:hAnsi="Cambria Math"/>
+                        <w:i/>
+                      </w:rPr>
+                    </m:ctrlPr>
+                  </m:sSubPr>
+                  <m:e>
+                    <m:r>
+                      <w:rPr>
+                        <w:rFonts w:ascii="Cambria Math" w:hAnsi="Cambria Math"/>
+                      </w:rPr>
+                      <m:t>n</m:t>
+                    </m:r>
+                  </m:e>
+                  <m:sub>
+                    <m:r>
+                      <w:rPr>
+                        <w:rFonts w:ascii="Cambria Math" w:hAnsi="Cambria Math"/>
+                      </w:rPr>
+                      <m:t>max</m:t>
+                    </m:r>
+                  </m:sub>
+                </m:sSub>
+              </m:sub>
+            </m:sSub>
+          </m:num>
+          <m:den>
+            <m:sSub>
+              <m:sSubPr>
+                <m:ctrlPr>
+                  <w:rPr>
+                    <w:rFonts w:ascii="Cambria Math" w:hAnsi="Cambria Math"/>
+                    <w:i/>
+                  </w:rPr>
+                </m:ctrlPr>
+              </m:sSubPr>
+              <m:e>
+                <m:r>
+                  <w:rPr>
+                    <w:rFonts w:ascii="Cambria Math" w:hAnsi="Cambria Math"/>
+                  </w:rPr>
+                  <m:t>V</m:t>
+                </m:r>
+              </m:e>
+              <m:sub>
+                <m:r>
+                  <w:rPr>
+                    <w:rFonts w:ascii="Cambria Math" w:hAnsi="Cambria Math"/>
+                  </w:rPr>
+                  <m:t>min</m:t>
+                </m:r>
+              </m:sub>
+            </m:sSub>
+            <m:sSub>
+              <m:sSubPr>
+                <m:ctrlPr>
+                  <w:rPr>
+                    <w:rFonts w:ascii="Cambria Math" w:hAnsi="Cambria Math"/>
+                    <w:i/>
+                  </w:rPr>
+                </m:ctrlPr>
+              </m:sSubPr>
+              <m:e>
+                <m:r>
+                  <w:rPr>
+                    <w:rFonts w:ascii="Cambria Math" w:hAnsi="Cambria Math"/>
+                  </w:rPr>
+                  <m:t>D</m:t>
+                </m:r>
+              </m:e>
+              <m:sub>
+                <m:r>
+                  <w:rPr>
+                    <w:rFonts w:ascii="Cambria Math" w:hAnsi="Cambria Math"/>
+                  </w:rPr>
+                  <m:t>max</m:t>
+                </m:r>
+              </m:sub>
+            </m:sSub>
+          </m:den>
+        </m:f>
+      </m:oMath>
+      <w:r>
+        <w:rPr>
+          <w:rFonts w:eastAsiaTheme="minorEastAsia"/>
+        </w:rPr>
+        <w:t xml:space="preserve"> </w:t>
+      </w:r>
+      <w:r>
+        <w:rPr>
+          <w:rFonts w:eastAsiaTheme="minorEastAsia"/>
+        </w:rPr>
+        <w:tab/>
+      </w:r>
+      <w:r>
+        <w:rPr>
+          <w:rFonts w:eastAsiaTheme="minorEastAsia"/>
+        </w:rPr>
+        <w:tab/>
+      </w:r>
+      <w:r>
+        <w:rPr>
+          <w:rFonts w:eastAsiaTheme="minorEastAsia"/>
+        </w:rPr>
+        <w:tab/>
+      </w:r>
+      <w:r>
+        <w:rPr>
+          <w:rFonts w:eastAsiaTheme="minorEastAsia"/>
+        </w:rPr>
+        <w:tab/>
+      </w:r>
+      <w:r>
+        <w:rPr>
+          <w:rFonts w:eastAsiaTheme="minorEastAsia"/>
+        </w:rPr>
+        <w:tab/>
+      </w:r>
+      <w:r>
+        <w:rPr>
+          <w:rFonts w:eastAsiaTheme="minorEastAsia"/>
+        </w:rPr>
+        <w:tab/>
+        <w:t>(M2)</w:t>
+      </w:r>
+      <w:r>
+        <w:rPr>
+          <w:rFonts w:eastAsiaTheme="minorEastAsia"/>
+        </w:rPr>
+        <w:br/>
+      </w:r>
+      <m:oMath>
+        <m:sSub>
+          <m:sSubPr>
+            <m:ctrlPr>
+              <w:rPr>
+                <w:rFonts w:ascii="Cambria Math" w:hAnsi="Cambria Math"/>
+                <w:i/>
+              </w:rPr>
+            </m:ctrlPr>
+          </m:sSubPr>
+          <m:e>
+            <m:sSub>
+              <m:sSubPr>
+                <m:ctrlPr>
+                  <w:rPr>
+                    <w:rFonts w:ascii="Cambria Math" w:hAnsi="Cambria Math"/>
+                    <w:i/>
+                  </w:rPr>
+                </m:ctrlPr>
+              </m:sSubPr>
+              <m:e>
+                <m:r>
+                  <w:rPr>
+                    <w:rFonts w:ascii="Cambria Math" w:hAnsi="Cambria Math"/>
+                  </w:rPr>
+                  <m:t>I</m:t>
+                </m:r>
+              </m:e>
+              <m:sub>
+                <m:r>
+                  <w:rPr>
+                    <w:rFonts w:ascii="Cambria Math" w:hAnsi="Cambria Math"/>
+                  </w:rPr>
+                  <m:t>p</m:t>
+                </m:r>
+              </m:sub>
+            </m:sSub>
+          </m:e>
+          <m:sub>
+            <m:r>
+              <w:rPr>
+                <w:rFonts w:ascii="Cambria Math" w:hAnsi="Cambria Math"/>
+              </w:rPr>
+              <m:t>rms</m:t>
+            </m:r>
+          </m:sub>
+        </m:sSub>
+        <m:r>
+          <m:rPr>
+            <m:aln/>
+          </m:rPr>
+          <w:rPr>
+            <w:rFonts w:ascii="Cambria Math" w:hAnsi="Cambria Math"/>
+          </w:rPr>
+          <m:t>=</m:t>
+        </m:r>
+        <m:sSub>
+          <m:sSubPr>
+            <m:ctrlPr>
+              <w:rPr>
+                <w:rFonts w:ascii="Cambria Math" w:hAnsi="Cambria Math"/>
+                <w:i/>
+              </w:rPr>
+            </m:ctrlPr>
+          </m:sSubPr>
+          <m:e>
+            <m:r>
+              <w:rPr>
+                <w:rFonts w:ascii="Cambria Math" w:hAnsi="Cambria Math"/>
+              </w:rPr>
+              <m:t>I</m:t>
+            </m:r>
+          </m:e>
+          <m:sub>
+            <m:r>
+              <w:rPr>
+                <w:rFonts w:ascii="Cambria Math" w:hAnsi="Cambria Math"/>
+              </w:rPr>
+              <m:t>P</m:t>
+            </m:r>
+          </m:sub>
+        </m:sSub>
+        <m:rad>
+          <m:radPr>
+            <m:degHide m:val="1"/>
+            <m:ctrlPr>
+              <w:rPr>
+                <w:rFonts w:ascii="Cambria Math" w:hAnsi="Cambria Math"/>
+                <w:i/>
+              </w:rPr>
+            </m:ctrlPr>
+          </m:radPr>
+          <m:deg/>
+          <m:e>
+            <m:f>
+              <m:fPr>
+                <m:ctrlPr>
+                  <w:rPr>
+                    <w:rFonts w:ascii="Cambria Math" w:hAnsi="Cambria Math"/>
+                    <w:i/>
+                  </w:rPr>
+                </m:ctrlPr>
+              </m:fPr>
+              <m:num>
+                <m:sSub>
+                  <m:sSubPr>
+                    <m:ctrlPr>
+                      <w:rPr>
+                        <w:rFonts w:ascii="Cambria Math" w:hAnsi="Cambria Math"/>
+                        <w:i/>
+                      </w:rPr>
+                    </m:ctrlPr>
+                  </m:sSubPr>
+                  <m:e>
+                    <m:r>
+                      <w:rPr>
+                        <w:rFonts w:ascii="Cambria Math" w:hAnsi="Cambria Math"/>
+                      </w:rPr>
+                      <m:t>D</m:t>
+                    </m:r>
+                  </m:e>
+                  <m:sub>
+                    <m:r>
+                      <w:rPr>
+                        <w:rFonts w:ascii="Cambria Math" w:hAnsi="Cambria Math"/>
+                      </w:rPr>
+                      <m:t>max</m:t>
+                    </m:r>
+                  </m:sub>
+                </m:sSub>
+              </m:num>
+              <m:den>
+                <m:r>
+                  <w:rPr>
+                    <w:rFonts w:ascii="Cambria Math" w:hAnsi="Cambria Math"/>
+                  </w:rPr>
+                  <m:t>3</m:t>
+                </m:r>
+              </m:den>
+            </m:f>
+          </m:e>
+        </m:rad>
+      </m:oMath>
+      <w:r>
+        <w:rPr>
+          <w:rFonts w:eastAsiaTheme="minorEastAsia"/>
+        </w:rPr>
+        <w:tab/>
+      </w:r>
+      <w:r>
+        <w:rPr>
+          <w:rFonts w:eastAsiaTheme="minorEastAsia"/>
+        </w:rPr>
+        <w:tab/>
+      </w:r>
+      <w:r>
+        <w:rPr>
+          <w:rFonts w:eastAsiaTheme="minorEastAsia"/>
+        </w:rPr>
+        <w:tab/>
+      </w:r>
+      <w:r>
+        <w:rPr>
+          <w:rFonts w:eastAsiaTheme="minorEastAsia"/>
+        </w:rPr>
+        <w:tab/>
+      </w:r>
+      <w:r>
+        <w:rPr>
+          <w:rFonts w:eastAsiaTheme="minorEastAsia"/>
+        </w:rPr>
+        <w:tab/>
+        <w:t>(M3)</w:t>
+      </w:r>
+    </w:p>
+    <w:p>
+      <w:pPr>
+        <w:jc w:val="both"/>
+        <w:rPr>
+          <w:rFonts w:eastAsiaTheme="minorEastAsia"/>
+        </w:rPr>
+      </w:pPr>
+      <w:r>
+        <w:rPr>
+          <w:rFonts w:eastAsiaTheme="minorEastAsia"/>
+        </w:rPr>
+        <w:t>From equation M2 and M3 peak and rms current can be found as 18.8A and 7.68A respectively. After these parameters are calculated, the saturation of flux density must be specified. Since there is no limitation for this design, Bmax can be selected as 0.3T. With these parameters the core for transformer was selected.</w:t>
+      </w:r>
+    </w:p>
+    <w:p>
+      <w:pPr>
+        <w:pStyle w:val="ListParagraph"/>
+        <w:numPr>
+          <w:ilvl w:val="1"/>
+          <w:numId w:val="2"/>
+        </w:numPr>
+        <w:jc w:val="both"/>
+        <w:rPr>
+          <w:rFonts w:eastAsiaTheme="minorEastAsia"/>
+        </w:rPr>
+      </w:pPr>
+      <w:r>
+        <w:rPr>
+          <w:rFonts w:eastAsiaTheme="minorEastAsia"/>
+        </w:rPr>
+        <w:t>Core Selection</w:t>
+      </w:r>
+    </w:p>
+    <w:p>
+      <w:pPr>
+        <w:jc w:val="both"/>
+        <w:rPr>
+          <w:rFonts w:eastAsiaTheme="minorEastAsia"/>
+        </w:rPr>
+      </w:pPr>
+      <w:r>
+        <w:rPr>
+          <w:rFonts w:eastAsiaTheme="minorEastAsia"/>
+        </w:rPr>
+        <w:t xml:space="preserve">There are two important parts of core selection. One of them is core type and another one is dimensions and magnetic parameters of the core. In this design, two types of </w:t>
+      </w:r>
+      <w:r>
+        <w:rPr>
+          <w:rFonts w:eastAsiaTheme="minorEastAsia"/>
+        </w:rPr>
+        <w:t>cores</w:t>
+      </w:r>
+      <w:r>
+        <w:rPr>
+          <w:rFonts w:eastAsiaTheme="minorEastAsia"/>
+        </w:rPr>
+        <w:t xml:space="preserve"> were considered because of other cores’ prices. These are powdered core and ferrite core. </w:t>
+      </w:r>
+      <w:r>
+        <w:rPr>
+          <w:rFonts w:eastAsiaTheme="minorEastAsia"/>
+        </w:rPr>
+        <w:t xml:space="preserve">Even if powdered core store more energy than ferrite core, the ferrite core has higher magnetic permeability for </w:t>
+      </w:r>
+      <w:r>
+        <w:rPr>
+          <w:rFonts w:eastAsiaTheme="minorEastAsia"/>
+        </w:rPr>
+        <w:t>high frequencies</w:t>
+      </w:r>
+      <w:r>
+        <w:rPr>
+          <w:rFonts w:eastAsiaTheme="minorEastAsia"/>
+        </w:rPr>
+        <w:t xml:space="preserve">. Since the switching frequency of the design is 60kHz, ferrite will be </w:t>
+      </w:r>
+      <w:r>
+        <w:rPr>
+          <w:rFonts w:eastAsiaTheme="minorEastAsia"/>
+        </w:rPr>
+        <w:t>a more</w:t>
+      </w:r>
+      <w:r>
+        <w:rPr>
+          <w:rFonts w:eastAsiaTheme="minorEastAsia"/>
+        </w:rPr>
+        <w:t xml:space="preserve"> reasonable option. This low permeability can cause more leakage inductance for powdered core.</w:t>
+      </w:r>
+      <w:r>
+        <w:rPr>
+          <w:rFonts w:eastAsiaTheme="minorEastAsia"/>
+        </w:rPr>
+        <w:t xml:space="preserve"> Because of these reasons, ferrite core was chosen as core type.</w:t>
+      </w:r>
+    </w:p>
+    <w:p>
+      <w:pPr>
+        <w:jc w:val="both"/>
+        <w:rPr>
+          <w:rFonts w:eastAsiaTheme="minorEastAsia"/>
+        </w:rPr>
+      </w:pPr>
+      <w:r>
+        <w:rPr>
+          <w:rFonts w:eastAsiaTheme="minorEastAsia"/>
+        </w:rPr>
+        <w:t>Two ferrite core option was simulated with all calculations.</w:t>
+      </w:r>
+      <w:r>
+        <w:rPr>
+          <w:rFonts w:eastAsiaTheme="minorEastAsia"/>
+        </w:rPr>
+        <w:t xml:space="preserve"> These are 00K3515E090 and </w:t>
+      </w:r>
+      <w:r>
+        <w:rPr>
+          <w:rFonts w:eastAsiaTheme="minorEastAsia"/>
+        </w:rPr>
+        <w:t>E42/21/20-3C94</w:t>
+      </w:r>
+      <w:r>
+        <w:rPr>
+          <w:rFonts w:eastAsiaTheme="minorEastAsia"/>
+        </w:rPr>
+        <w:t>.</w:t>
+      </w:r>
+    </w:p>
+    <w:p>
+      <w:pPr>
+        <w:jc w:val="both"/>
+        <w:rPr>
+          <w:rFonts w:eastAsiaTheme="minorEastAsia"/>
+        </w:rPr>
+      </w:pPr>
+      <w:r>
+        <w:rPr>
+          <w:rFonts w:eastAsiaTheme="minorEastAsia"/>
+        </w:rPr>
+        <w:t xml:space="preserve">Therefore, </w:t>
+      </w:r>
+      <w:r>
+        <w:rPr>
+          <w:rFonts w:eastAsiaTheme="minorEastAsia"/>
+        </w:rPr>
+        <w:t>E42/21/20-3C94</w:t>
+      </w:r>
+      <w:r>
+        <w:rPr>
+          <w:rFonts w:eastAsiaTheme="minorEastAsia"/>
+        </w:rPr>
+        <w:t xml:space="preserve"> </w:t>
+      </w:r>
+      <w:r>
+        <w:rPr>
+          <w:rFonts w:eastAsiaTheme="minorEastAsia"/>
+        </w:rPr>
+        <w:t>was selected as core of the flyback transformer.</w:t>
+      </w:r>
+    </w:p>
+    <w:p>
+      <w:pPr>
+        <w:pStyle w:val="ListParagraph"/>
+        <w:numPr>
+          <w:ilvl w:val="1"/>
+          <w:numId w:val="2"/>
+        </w:numPr>
+        <w:jc w:val="both"/>
+        <w:rPr>
+          <w:rFonts w:eastAsiaTheme="minorEastAsia"/>
+        </w:rPr>
+      </w:pPr>
+      <w:r>
+        <w:rPr>
+          <w:rFonts w:eastAsiaTheme="minorEastAsia"/>
+        </w:rPr>
+        <w:t>Transformer Characteristics and Calculations</w:t>
+      </w:r>
+    </w:p>
+    <w:p>
+      <w:pPr>
+        <w:pStyle w:val="ListParagraph"/>
+        <w:numPr>
+          <w:ilvl w:val="1"/>
+          <w:numId w:val="2"/>
+        </w:numPr>
+        <w:jc w:val="both"/>
+        <w:rPr>
+          <w:rFonts w:eastAsiaTheme="minorEastAsia"/>
+        </w:rPr>
+      </w:pPr>
+      <w:r>
+        <w:rPr>
+          <w:rFonts w:eastAsiaTheme="minorEastAsia"/>
+        </w:rPr>
+        <w:t>Cable Selection</w:t>
+      </w:r>
+    </w:p>
+    <w:p>
+      <w:pPr>
+        <w:pStyle w:val="ListParagraph"/>
+        <w:numPr>
+          <w:ilvl w:val="1"/>
+          <w:numId w:val="2"/>
+        </w:numPr>
+        <w:jc w:val="both"/>
+        <w:rPr>
+          <w:rFonts w:eastAsiaTheme="minorEastAsia"/>
+        </w:rPr>
+      </w:pPr>
+      <w:r>
+        <w:rPr>
+          <w:rFonts w:eastAsiaTheme="minorEastAsia"/>
+        </w:rPr>
+        <w:t>Core and Copper Loss</w:t>
+      </w:r>
+    </w:p>
+    <w:p>
+      <w:pPr>
+        <w:pStyle w:val="ListParagraph"/>
+        <w:ind w:left="408"/>
+        <w:jc w:val="both"/>
+        <w:rPr>
+          <w:rFonts w:eastAsiaTheme="minorEastAsia"/>
+        </w:rPr>
+      </w:pPr>
+    </w:p>
+    <w:p/>
     <w:sectPr>
-      <w:headerReference w:type="even" r:id="rId7"/>
-      <w:headerReference w:type="default" r:id="rId8"/>
-      <w:footerReference w:type="even" r:id="rId9"/>
-      <w:footerReference w:type="default" r:id="rId10"/>
-      <w:headerReference w:type="first" r:id="rId11"/>
-      <w:footerReference w:type="first" r:id="rId12"/>
+      <w:headerReference w:type="even" r:id="rId9"/>
+      <w:headerReference w:type="default" r:id="rId10"/>
+      <w:footerReference w:type="even" r:id="rId11"/>
+      <w:footerReference w:type="default" r:id="rId12"/>
+      <w:headerReference w:type="first" r:id="rId13"/>
+      <w:footerReference w:type="first" r:id="rId14"/>
       <w:pgSz w:w="12240" w:h="15840"/>
       <w:pgMar w:top="1440" w:right="1440" w:bottom="1440" w:left="1440" w:header="720" w:footer="720" w:gutter="0"/>
       <w:cols w:space="720"/>
@@ -191,6 +1095,251 @@
     </w:pPr>
   </w:p>
 </w:hdr>
+</file>
+
+<file path=word/numbering.xml><?xml version="1.0" encoding="utf-8"?>
+<w:numbering xmlns:wpc="http://schemas.microsoft.com/office/word/2010/wordprocessingCanvas" xmlns:cx="http://schemas.microsoft.com/office/drawing/2014/chartex" xmlns:cx1="http://schemas.microsoft.com/office/drawing/2015/9/8/chartex" xmlns:cx2="http://schemas.microsoft.com/office/drawing/2015/10/21/chartex" xmlns:cx3="http://schemas.microsoft.com/office/drawing/2016/5/9/chartex" xmlns:cx4="http://schemas.microsoft.com/office/drawing/2016/5/10/chartex" xmlns:cx5="http://schemas.microsoft.com/office/drawing/2016/5/11/chartex" xmlns:cx6="http://schemas.microsoft.com/office/drawing/2016/5/12/chartex" xmlns:cx7="http://schemas.microsoft.com/office/drawing/2016/5/13/chartex" xmlns:cx8="http://schemas.microsoft.com/office/drawing/2016/5/14/chartex" xmlns:mc="http://schemas.openxmlformats.org/markup-compatibility/2006" xmlns:aink="http://schemas.microsoft.com/office/drawing/2016/ink" xmlns:am3d="http://schemas.microsoft.com/office/drawing/2017/model3d" xmlns:o="urn:schemas-microsoft-com:office:office" xmlns:oel="http://schemas.microsoft.com/office/2019/extlst" xmlns:r="http://schemas.openxmlformats.org/officeDocument/2006/relationships" xmlns:m="http://schemas.openxmlformats.org/officeDocument/2006/math" xmlns:v="urn:schemas-microsoft-com:vml" xmlns:wp14="http://schemas.microsoft.com/office/word/2010/wordprocessingDrawing" xmlns:wp="http://schemas.openxmlformats.org/drawingml/2006/wordprocessingDrawing" xmlns:w10="urn:schemas-microsoft-com:office:word" xmlns:w="http://schemas.openxmlformats.org/wordprocessingml/2006/main" xmlns:w14="http://schemas.microsoft.com/office/word/2010/wordml" xmlns:w15="http://schemas.microsoft.com/office/word/2012/wordml" xmlns:w16cex="http://schemas.microsoft.com/office/word/2018/wordml/cex" xmlns:w16cid="http://schemas.microsoft.com/office/word/2016/wordml/cid" xmlns:w16="http://schemas.microsoft.com/office/word/2018/wordml" xmlns:w16du="http://schemas.microsoft.com/office/word/2023/wordml/word16du" xmlns:w16sdtdh="http://schemas.microsoft.com/office/word/2020/wordml/sdtdatahash" xmlns:w16se="http://schemas.microsoft.com/office/word/2015/wordml/symex" xmlns:wpg="http://schemas.microsoft.com/office/word/2010/wordprocessingGroup" xmlns:wpi="http://schemas.microsoft.com/office/word/2010/wordprocessingInk" xmlns:wne="http://schemas.microsoft.com/office/word/2006/wordml" xmlns:wps="http://schemas.microsoft.com/office/word/2010/wordprocessingShape" mc:Ignorable="w14 w15 w16se w16cid w16 w16cex w16sdtdh wp14">
+  <w:abstractNum w:abstractNumId="0" w15:restartNumberingAfterBreak="0">
+    <w:nsid w:val="31CE685C"/>
+    <w:multiLevelType w:val="multilevel"/>
+    <w:tmpl w:val="A2CE3D60"/>
+    <w:lvl w:ilvl="0">
+      <w:start w:val="1"/>
+      <w:numFmt w:val="decimal"/>
+      <w:lvlText w:val="%1."/>
+      <w:lvlJc w:val="left"/>
+      <w:pPr>
+        <w:ind w:left="360" w:hanging="360"/>
+      </w:pPr>
+      <w:rPr>
+        <w:rFonts w:hint="default"/>
+      </w:rPr>
+    </w:lvl>
+    <w:lvl w:ilvl="1">
+      <w:start w:val="1"/>
+      <w:numFmt w:val="decimal"/>
+      <w:lvlText w:val="%1.%2."/>
+      <w:lvlJc w:val="left"/>
+      <w:pPr>
+        <w:ind w:left="408" w:hanging="360"/>
+      </w:pPr>
+      <w:rPr>
+        <w:rFonts w:hint="default"/>
+      </w:rPr>
+    </w:lvl>
+    <w:lvl w:ilvl="2">
+      <w:start w:val="1"/>
+      <w:numFmt w:val="decimal"/>
+      <w:lvlText w:val="%1.%2.%3."/>
+      <w:lvlJc w:val="left"/>
+      <w:pPr>
+        <w:ind w:left="816" w:hanging="720"/>
+      </w:pPr>
+      <w:rPr>
+        <w:rFonts w:hint="default"/>
+      </w:rPr>
+    </w:lvl>
+    <w:lvl w:ilvl="3">
+      <w:start w:val="1"/>
+      <w:numFmt w:val="decimal"/>
+      <w:lvlText w:val="%1.%2.%3.%4."/>
+      <w:lvlJc w:val="left"/>
+      <w:pPr>
+        <w:ind w:left="864" w:hanging="720"/>
+      </w:pPr>
+      <w:rPr>
+        <w:rFonts w:hint="default"/>
+      </w:rPr>
+    </w:lvl>
+    <w:lvl w:ilvl="4">
+      <w:start w:val="1"/>
+      <w:numFmt w:val="decimal"/>
+      <w:lvlText w:val="%1.%2.%3.%4.%5."/>
+      <w:lvlJc w:val="left"/>
+      <w:pPr>
+        <w:ind w:left="1272" w:hanging="1080"/>
+      </w:pPr>
+      <w:rPr>
+        <w:rFonts w:hint="default"/>
+      </w:rPr>
+    </w:lvl>
+    <w:lvl w:ilvl="5">
+      <w:start w:val="1"/>
+      <w:numFmt w:val="decimal"/>
+      <w:lvlText w:val="%1.%2.%3.%4.%5.%6."/>
+      <w:lvlJc w:val="left"/>
+      <w:pPr>
+        <w:ind w:left="1320" w:hanging="1080"/>
+      </w:pPr>
+      <w:rPr>
+        <w:rFonts w:hint="default"/>
+      </w:rPr>
+    </w:lvl>
+    <w:lvl w:ilvl="6">
+      <w:start w:val="1"/>
+      <w:numFmt w:val="decimal"/>
+      <w:lvlText w:val="%1.%2.%3.%4.%5.%6.%7."/>
+      <w:lvlJc w:val="left"/>
+      <w:pPr>
+        <w:ind w:left="1728" w:hanging="1440"/>
+      </w:pPr>
+      <w:rPr>
+        <w:rFonts w:hint="default"/>
+      </w:rPr>
+    </w:lvl>
+    <w:lvl w:ilvl="7">
+      <w:start w:val="1"/>
+      <w:numFmt w:val="decimal"/>
+      <w:lvlText w:val="%1.%2.%3.%4.%5.%6.%7.%8."/>
+      <w:lvlJc w:val="left"/>
+      <w:pPr>
+        <w:ind w:left="1776" w:hanging="1440"/>
+      </w:pPr>
+      <w:rPr>
+        <w:rFonts w:hint="default"/>
+      </w:rPr>
+    </w:lvl>
+    <w:lvl w:ilvl="8">
+      <w:start w:val="1"/>
+      <w:numFmt w:val="decimal"/>
+      <w:lvlText w:val="%1.%2.%3.%4.%5.%6.%7.%8.%9."/>
+      <w:lvlJc w:val="left"/>
+      <w:pPr>
+        <w:ind w:left="2184" w:hanging="1800"/>
+      </w:pPr>
+      <w:rPr>
+        <w:rFonts w:hint="default"/>
+      </w:rPr>
+    </w:lvl>
+  </w:abstractNum>
+  <w:abstractNum w:abstractNumId="1" w15:restartNumberingAfterBreak="0">
+    <w:nsid w:val="7D0867C6"/>
+    <w:multiLevelType w:val="multilevel"/>
+    <w:tmpl w:val="C9D8DA4E"/>
+    <w:lvl w:ilvl="0">
+      <w:start w:val="1"/>
+      <w:numFmt w:val="decimal"/>
+      <w:lvlText w:val="%1."/>
+      <w:lvlJc w:val="left"/>
+      <w:pPr>
+        <w:ind w:left="720" w:hanging="360"/>
+      </w:pPr>
+      <w:rPr>
+        <w:rFonts w:hint="default"/>
+      </w:rPr>
+    </w:lvl>
+    <w:lvl w:ilvl="1">
+      <w:start w:val="1"/>
+      <w:numFmt w:val="decimal"/>
+      <w:isLgl/>
+      <w:lvlText w:val="%1.%2."/>
+      <w:lvlJc w:val="left"/>
+      <w:pPr>
+        <w:ind w:left="720" w:hanging="360"/>
+      </w:pPr>
+      <w:rPr>
+        <w:rFonts w:hint="default"/>
+      </w:rPr>
+    </w:lvl>
+    <w:lvl w:ilvl="2">
+      <w:start w:val="1"/>
+      <w:numFmt w:val="decimal"/>
+      <w:isLgl/>
+      <w:lvlText w:val="%1.%2.%3."/>
+      <w:lvlJc w:val="left"/>
+      <w:pPr>
+        <w:ind w:left="1080" w:hanging="720"/>
+      </w:pPr>
+      <w:rPr>
+        <w:rFonts w:hint="default"/>
+      </w:rPr>
+    </w:lvl>
+    <w:lvl w:ilvl="3">
+      <w:start w:val="1"/>
+      <w:numFmt w:val="decimal"/>
+      <w:isLgl/>
+      <w:lvlText w:val="%1.%2.%3.%4."/>
+      <w:lvlJc w:val="left"/>
+      <w:pPr>
+        <w:ind w:left="1080" w:hanging="720"/>
+      </w:pPr>
+      <w:rPr>
+        <w:rFonts w:hint="default"/>
+      </w:rPr>
+    </w:lvl>
+    <w:lvl w:ilvl="4">
+      <w:start w:val="1"/>
+      <w:numFmt w:val="decimal"/>
+      <w:isLgl/>
+      <w:lvlText w:val="%1.%2.%3.%4.%5."/>
+      <w:lvlJc w:val="left"/>
+      <w:pPr>
+        <w:ind w:left="1440" w:hanging="1080"/>
+      </w:pPr>
+      <w:rPr>
+        <w:rFonts w:hint="default"/>
+      </w:rPr>
+    </w:lvl>
+    <w:lvl w:ilvl="5">
+      <w:start w:val="1"/>
+      <w:numFmt w:val="decimal"/>
+      <w:isLgl/>
+      <w:lvlText w:val="%1.%2.%3.%4.%5.%6."/>
+      <w:lvlJc w:val="left"/>
+      <w:pPr>
+        <w:ind w:left="1440" w:hanging="1080"/>
+      </w:pPr>
+      <w:rPr>
+        <w:rFonts w:hint="default"/>
+      </w:rPr>
+    </w:lvl>
+    <w:lvl w:ilvl="6">
+      <w:start w:val="1"/>
+      <w:numFmt w:val="decimal"/>
+      <w:isLgl/>
+      <w:lvlText w:val="%1.%2.%3.%4.%5.%6.%7."/>
+      <w:lvlJc w:val="left"/>
+      <w:pPr>
+        <w:ind w:left="1800" w:hanging="1440"/>
+      </w:pPr>
+      <w:rPr>
+        <w:rFonts w:hint="default"/>
+      </w:rPr>
+    </w:lvl>
+    <w:lvl w:ilvl="7">
+      <w:start w:val="1"/>
+      <w:numFmt w:val="decimal"/>
+      <w:isLgl/>
+      <w:lvlText w:val="%1.%2.%3.%4.%5.%6.%7.%8."/>
+      <w:lvlJc w:val="left"/>
+      <w:pPr>
+        <w:ind w:left="1800" w:hanging="1440"/>
+      </w:pPr>
+      <w:rPr>
+        <w:rFonts w:hint="default"/>
+      </w:rPr>
+    </w:lvl>
+    <w:lvl w:ilvl="8">
+      <w:start w:val="1"/>
+      <w:numFmt w:val="decimal"/>
+      <w:isLgl/>
+      <w:lvlText w:val="%1.%2.%3.%4.%5.%6.%7.%8.%9."/>
+      <w:lvlJc w:val="left"/>
+      <w:pPr>
+        <w:ind w:left="2160" w:hanging="1800"/>
+      </w:pPr>
+      <w:rPr>
+        <w:rFonts w:hint="default"/>
+      </w:rPr>
+    </w:lvl>
+  </w:abstractNum>
+  <w:num w:numId="1" w16cid:durableId="1973752330">
+    <w:abstractNumId w:val="0"/>
+  </w:num>
+  <w:num w:numId="2" w16cid:durableId="1146707338">
+    <w:abstractNumId w:val="1"/>
+  </w:num>
+</w:numbering>
 </file>
 
 <file path=word/styles.xml><?xml version="1.0" encoding="utf-8"?>
@@ -665,6 +1814,27 @@
     <w:uiPriority w:val="99"/>
     <w:rsid w:val="000C1D16"/>
   </w:style>
+  <w:style w:type="character" w:styleId="PlaceholderText">
+    <w:name w:val="Placeholder Text"/>
+    <w:basedOn w:val="DefaultParagraphFont"/>
+    <w:uiPriority w:val="99"/>
+    <w:semiHidden/>
+    <w:rsid w:val="001E6158"/>
+    <w:rPr>
+      <w:color w:val="808080"/>
+    </w:rPr>
+  </w:style>
+  <w:style w:type="paragraph" w:styleId="ListParagraph">
+    <w:name w:val="List Paragraph"/>
+    <w:basedOn w:val="Normal"/>
+    <w:uiPriority w:val="34"/>
+    <w:qFormat/>
+    <w:rsid w:val="0063290B"/>
+    <w:pPr>
+      <w:ind w:left="720"/>
+      <w:contextualSpacing/>
+    </w:pPr>
+  </w:style>
 </w:styles>
 </file>
 
@@ -964,13 +2134,25 @@
 </file>
 
 <file path=customXml/item1.xml><?xml version="1.0" encoding="utf-8"?>
+<b:Sources xmlns:b="http://schemas.openxmlformats.org/officeDocument/2006/bibliography" xmlns="http://schemas.openxmlformats.org/officeDocument/2006/bibliography" SelectedStyle="\IEEE2006OfficeOnline.xsl" StyleName="IEEE" Version="2006"/>
+</file>
+
+<file path=customXml/item2.xml><?xml version="1.0" encoding="utf-8"?>
 <sisl xmlns:xsd="http://www.w3.org/2001/XMLSchema" xmlns:xsi="http://www.w3.org/2001/XMLSchema-instance" xmlns="http://www.boldonjames.com/2008/01/sie/internal/label" sislVersion="0" policy="0399a3f6-84a2-44f7-8781-b1ee60ec893b" origin="userSelected">
   <element uid="e71e50b8-f26a-4475-aa79-4f7cdbc57675" value=""/>
 </sisl>
 </file>
 
 <file path=customXml/itemProps1.xml><?xml version="1.0" encoding="utf-8"?>
-<ds:datastoreItem xmlns:ds="http://schemas.openxmlformats.org/officeDocument/2006/customXml" ds:itemID="{F60A5469-674F-4951-BAC4-35C03BF65495}">
+<ds:datastoreItem xmlns:ds="http://schemas.openxmlformats.org/officeDocument/2006/customXml" ds:itemID="{3544801B-D6B2-4DA8-BDA8-C7626D29283A}">
+  <ds:schemaRefs>
+    <ds:schemaRef ds:uri="http://schemas.openxmlformats.org/officeDocument/2006/bibliography"/>
+  </ds:schemaRefs>
+</ds:datastoreItem>
+</file>
+
+<file path=customXml/itemProps2.xml><?xml version="1.0" encoding="utf-8"?>
+<ds:datastoreItem xmlns:ds="http://schemas.openxmlformats.org/officeDocument/2006/customXml" ds:itemID="{34E43CEF-6E02-47C8-B424-484CBF2BDF91}">
   <ds:schemaRefs>
     <ds:schemaRef ds:uri="http://www.w3.org/2001/XMLSchema"/>
     <ds:schemaRef ds:uri="http://www.boldonjames.com/2008/01/sie/internal/label"/>

</xml_diff>